<commit_message>
update links and main readme
</commit_message>
<xml_diff>
--- a/3_term_Software_engineering/Physics/lab1/lab1.docx
+++ b/3_term_Software_engineering/Physics/lab1/lab1.docx
@@ -1852,7 +1852,19 @@
         <w:rPr>
           <w:rFonts w:ascii="Times New Roman" w:hAnsi="Times New Roman" w:cs="Times New Roman"/>
         </w:rPr>
-        <w:t xml:space="preserve"> – выборочное среднеквадратичное.</w:t>
+        <w:t xml:space="preserve"> – выборочное среднеквадратичное</w:t>
+      </w:r>
+      <w:r>
+        <w:rPr>
+          <w:rFonts w:ascii="Times New Roman" w:hAnsi="Times New Roman" w:cs="Times New Roman"/>
+        </w:rPr>
+        <w:t xml:space="preserve"> отклонение</w:t>
+      </w:r>
+      <w:r>
+        <w:rPr>
+          <w:rFonts w:ascii="Times New Roman" w:hAnsi="Times New Roman" w:cs="Times New Roman"/>
+        </w:rPr>
+        <w:t>.</w:t>
       </w:r>
     </w:p>
     <w:p>
@@ -2958,7 +2970,6 @@
                 <w:szCs w:val="24"/>
               </w:rPr>
             </w:pPr>
-            <w:proofErr w:type="gramStart"/>
             <w:r>
               <w:rPr>
                 <w:rFonts w:ascii="Times New Roman" w:hAnsi="Times New Roman" w:cs="Times New Roman"/>
@@ -2997,7 +3008,6 @@
               </w:rPr>
               <w:t>10</w:t>
             </w:r>
-            <w:proofErr w:type="gramEnd"/>
             <w:r>
               <w:rPr>
                 <w:rFonts w:ascii="Times New Roman" w:hAnsi="Times New Roman" w:cs="Times New Roman"/>
@@ -15302,7 +15312,7 @@
               <w:rPr>
                 <w:rFonts w:ascii="Times New Roman" w:eastAsia="Times New Roman" w:hAnsi="Times New Roman" w:cs="Times New Roman"/>
                 <w:color w:val="000000"/>
-                <w:lang w:val="ru-RU" w:eastAsia="ru-RU"/>
+                <w:lang w:eastAsia="ru-RU"/>
               </w:rPr>
             </w:pPr>
             <m:oMath>
@@ -16348,7 +16358,7 @@
           <w14:ligatures w14:val="standardContextual"/>
         </w:rPr>
         <w:drawing>
-          <wp:inline distT="0" distB="0" distL="0" distR="0" wp14:anchorId="17FA2E6F" wp14:editId="138DB7E3">
+          <wp:inline distT="0" distB="0" distL="0" distR="0" wp14:anchorId="17FA2E6F" wp14:editId="595E5FEA">
             <wp:extent cx="6090699" cy="3200400"/>
             <wp:effectExtent l="0" t="0" r="5715" b="0"/>
             <wp:docPr id="1335075046" name="Диаграмма 3"/>

</xml_diff>